<commit_message>
update create repo local and remote
</commit_message>
<xml_diff>
--- a/Huong dan git.docx
+++ b/Huong dan git.docx
@@ -292,8 +292,104 @@
           <w:sz w:val="20"/>
           <w:szCs w:val="20"/>
         </w:rPr>
-        <w:t xml:space="preserve"> -df</w:t>
-      </w:r>
+        <w:t xml:space="preserve"> </w:t>
+      </w:r>
+      <w:r>
+        <w:rPr>
+          <w:rFonts w:ascii="Consolas" w:eastAsia="Times New Roman" w:hAnsi="Consolas" w:cs="Times New Roman"/>
+          <w:color w:val="444444"/>
+          <w:sz w:val="20"/>
+          <w:szCs w:val="20"/>
+        </w:rPr>
+        <w:t>–</w:t>
+      </w:r>
+      <w:r>
+        <w:rPr>
+          <w:rFonts w:ascii="Consolas" w:eastAsia="Times New Roman" w:hAnsi="Consolas" w:cs="Times New Roman"/>
+          <w:color w:val="444444"/>
+          <w:sz w:val="20"/>
+          <w:szCs w:val="20"/>
+        </w:rPr>
+        <w:t>df</w:t>
+      </w:r>
+    </w:p>
+    <w:p>
+      <w:pPr>
+        <w:spacing w:after="0" w:line="240" w:lineRule="auto"/>
+        <w:rPr>
+          <w:rFonts w:ascii="Consolas" w:eastAsia="Times New Roman" w:hAnsi="Consolas" w:cs="Times New Roman"/>
+          <w:color w:val="444444"/>
+          <w:sz w:val="20"/>
+          <w:szCs w:val="20"/>
+        </w:rPr>
+      </w:pPr>
+      <w:r>
+        <w:rPr>
+          <w:rFonts w:ascii="Consolas" w:eastAsia="Times New Roman" w:hAnsi="Consolas" w:cs="Times New Roman"/>
+          <w:color w:val="008000"/>
+          <w:sz w:val="20"/>
+          <w:szCs w:val="20"/>
+        </w:rPr>
+        <w:t xml:space="preserve"># </w:t>
+      </w:r>
+      <w:r>
+        <w:rPr>
+          <w:rFonts w:ascii="Consolas" w:eastAsia="Times New Roman" w:hAnsi="Consolas" w:cs="Times New Roman"/>
+          <w:color w:val="008000"/>
+          <w:sz w:val="20"/>
+          <w:szCs w:val="20"/>
+        </w:rPr>
+        <w:t>view log oneline, graph</w:t>
+      </w:r>
+    </w:p>
+    <w:p>
+      <w:pPr>
+        <w:spacing w:after="0" w:line="240" w:lineRule="auto"/>
+        <w:rPr>
+          <w:rFonts w:ascii="Consolas" w:eastAsia="Times New Roman" w:hAnsi="Consolas" w:cs="Times New Roman"/>
+          <w:color w:val="444444"/>
+          <w:sz w:val="20"/>
+          <w:szCs w:val="20"/>
+        </w:rPr>
+      </w:pPr>
+      <w:r>
+        <w:rPr>
+          <w:rFonts w:ascii="Consolas" w:eastAsia="Times New Roman" w:hAnsi="Consolas" w:cs="Times New Roman"/>
+          <w:color w:val="444444"/>
+          <w:sz w:val="20"/>
+          <w:szCs w:val="20"/>
+        </w:rPr>
+        <w:t xml:space="preserve">$ git </w:t>
+      </w:r>
+      <w:r>
+        <w:rPr>
+          <w:rFonts w:ascii="Consolas" w:eastAsia="Times New Roman" w:hAnsi="Consolas" w:cs="Times New Roman"/>
+          <w:color w:val="0000FF"/>
+          <w:sz w:val="20"/>
+          <w:szCs w:val="20"/>
+        </w:rPr>
+        <w:t>log</w:t>
+      </w:r>
+      <w:r>
+        <w:rPr>
+          <w:rFonts w:ascii="Consolas" w:eastAsia="Times New Roman" w:hAnsi="Consolas" w:cs="Times New Roman"/>
+          <w:color w:val="444444"/>
+          <w:sz w:val="20"/>
+          <w:szCs w:val="20"/>
+        </w:rPr>
+        <w:t xml:space="preserve"> –-oneline --graph </w:t>
+      </w:r>
+    </w:p>
+    <w:p>
+      <w:pPr>
+        <w:spacing w:after="0" w:line="240" w:lineRule="auto"/>
+        <w:rPr>
+          <w:rFonts w:ascii="Consolas" w:eastAsia="Times New Roman" w:hAnsi="Consolas" w:cs="Times New Roman"/>
+          <w:color w:val="444444"/>
+          <w:sz w:val="20"/>
+          <w:szCs w:val="20"/>
+        </w:rPr>
+      </w:pPr>
     </w:p>
     <w:p/>
     <w:p>
@@ -550,12 +646,165 @@
       </w:r>
     </w:p>
     <w:p>
+      <w:pPr>
+        <w:spacing w:after="0" w:line="240" w:lineRule="auto"/>
+        <w:ind w:left="360"/>
+        <w:rPr>
+          <w:rFonts w:ascii="Consolas" w:eastAsia="Times New Roman" w:hAnsi="Consolas" w:cs="Times New Roman"/>
+          <w:color w:val="008000"/>
+          <w:sz w:val="20"/>
+          <w:szCs w:val="20"/>
+        </w:rPr>
+      </w:pPr>
+      <w:r>
+        <w:rPr>
+          <w:rFonts w:ascii="Consolas" w:eastAsia="Times New Roman" w:hAnsi="Consolas" w:cs="Times New Roman"/>
+          <w:color w:val="008000"/>
+          <w:sz w:val="20"/>
+          <w:szCs w:val="20"/>
+        </w:rPr>
+        <w:t xml:space="preserve"># </w:t>
+      </w:r>
+      <w:r>
+        <w:rPr>
+          <w:rFonts w:ascii="Consolas" w:eastAsia="Times New Roman" w:hAnsi="Consolas" w:cs="Times New Roman"/>
+          <w:color w:val="008000"/>
+          <w:sz w:val="20"/>
+          <w:szCs w:val="20"/>
+        </w:rPr>
+        <w:t>create git local, remote to github</w:t>
+      </w:r>
+    </w:p>
+    <w:p>
+      <w:pPr>
+        <w:spacing w:after="0" w:line="240" w:lineRule="auto"/>
+        <w:ind w:firstLine="360"/>
+        <w:rPr>
+          <w:rFonts w:ascii="Consolas" w:eastAsia="Times New Roman" w:hAnsi="Consolas" w:cs="Times New Roman"/>
+          <w:color w:val="444444"/>
+          <w:sz w:val="20"/>
+          <w:szCs w:val="20"/>
+        </w:rPr>
+      </w:pPr>
+      <w:r>
+        <w:rPr>
+          <w:rFonts w:ascii="Consolas" w:eastAsia="Times New Roman" w:hAnsi="Consolas" w:cs="Times New Roman"/>
+          <w:color w:val="444444"/>
+          <w:sz w:val="20"/>
+          <w:szCs w:val="20"/>
+        </w:rPr>
+        <w:t xml:space="preserve">$ git </w:t>
+      </w:r>
+      <w:r>
+        <w:rPr>
+          <w:rFonts w:ascii="Consolas" w:eastAsia="Times New Roman" w:hAnsi="Consolas" w:cs="Times New Roman"/>
+          <w:color w:val="0000FF"/>
+          <w:sz w:val="20"/>
+          <w:szCs w:val="20"/>
+        </w:rPr>
+        <w:t>init</w:t>
+      </w:r>
+      <w:r>
+        <w:rPr>
+          <w:rFonts w:ascii="Consolas" w:eastAsia="Times New Roman" w:hAnsi="Consolas" w:cs="Times New Roman"/>
+          <w:color w:val="444444"/>
+          <w:sz w:val="20"/>
+          <w:szCs w:val="20"/>
+        </w:rPr>
+        <w:t xml:space="preserve"> </w:t>
+      </w:r>
+      <w:r>
+        <w:rPr>
+          <w:rFonts w:ascii="Consolas" w:eastAsia="Times New Roman" w:hAnsi="Consolas" w:cs="Times New Roman"/>
+          <w:color w:val="444444"/>
+          <w:sz w:val="20"/>
+          <w:szCs w:val="20"/>
+        </w:rPr>
+        <w:t>&lt;name&gt;</w:t>
+      </w:r>
+    </w:p>
+    <w:p>
+      <w:pPr>
+        <w:ind w:firstLine="360"/>
+      </w:pPr>
+      <w:r>
+        <w:rPr>
+          <w:rFonts w:ascii="Consolas" w:eastAsia="Times New Roman" w:hAnsi="Consolas" w:cs="Times New Roman"/>
+          <w:color w:val="444444"/>
+          <w:sz w:val="20"/>
+          <w:szCs w:val="20"/>
+        </w:rPr>
+        <w:t xml:space="preserve">$ git </w:t>
+      </w:r>
+      <w:r>
+        <w:rPr>
+          <w:rFonts w:ascii="Consolas" w:eastAsia="Times New Roman" w:hAnsi="Consolas" w:cs="Times New Roman"/>
+          <w:color w:val="0000FF"/>
+          <w:sz w:val="20"/>
+          <w:szCs w:val="20"/>
+        </w:rPr>
+        <w:t>remote</w:t>
+      </w:r>
+      <w:r>
+        <w:rPr>
+          <w:rFonts w:ascii="Consolas" w:eastAsia="Times New Roman" w:hAnsi="Consolas" w:cs="Times New Roman"/>
+          <w:color w:val="444444"/>
+          <w:sz w:val="20"/>
+          <w:szCs w:val="20"/>
+        </w:rPr>
+        <w:t xml:space="preserve"> </w:t>
+      </w:r>
+      <w:r>
+        <w:rPr>
+          <w:rFonts w:ascii="Consolas" w:eastAsia="Times New Roman" w:hAnsi="Consolas" w:cs="Times New Roman"/>
+          <w:color w:val="444444"/>
+          <w:sz w:val="20"/>
+          <w:szCs w:val="20"/>
+        </w:rPr>
+        <w:t>add</w:t>
+      </w:r>
+      <w:r>
+        <w:rPr>
+          <w:rFonts w:ascii="Consolas" w:eastAsia="Times New Roman" w:hAnsi="Consolas" w:cs="Times New Roman"/>
+          <w:color w:val="444444"/>
+          <w:sz w:val="20"/>
+          <w:szCs w:val="20"/>
+        </w:rPr>
+        <w:t xml:space="preserve"> </w:t>
+      </w:r>
+      <w:r>
+        <w:rPr>
+          <w:rFonts w:ascii="Consolas" w:eastAsia="Times New Roman" w:hAnsi="Consolas" w:cs="Times New Roman"/>
+          <w:color w:val="444444"/>
+          <w:sz w:val="20"/>
+          <w:szCs w:val="20"/>
+        </w:rPr>
+        <w:t xml:space="preserve">origin </w:t>
+      </w:r>
+      <w:hyperlink r:id="rId8" w:history="1">
+        <w:r>
+          <w:rPr>
+            <w:rStyle w:val="Hyperlink"/>
+          </w:rPr>
+          <w:t>https://github.com/&lt;name&gt;/&lt;name-repository</w:t>
+        </w:r>
+      </w:hyperlink>
+      <w:r>
+        <w:rPr>
+          <w:color w:val="0070C0"/>
+        </w:rPr>
+        <w:t>&gt;</w:t>
+      </w:r>
+    </w:p>
+    <w:p>
+      <w:bookmarkStart w:id="0" w:name="_GoBack"/>
+      <w:bookmarkEnd w:id="0"/>
       <w:r>
         <w:t>Tạo SSH giao tiếp với github</w:t>
       </w:r>
     </w:p>
     <w:p>
-      <w:hyperlink r:id="rId8" w:history="1">
+      <w:hyperlink r:id="rId9" w:history="1">
         <w:r>
           <w:rPr>
             <w:rStyle w:val="Hyperlink"/>
@@ -566,6 +815,7 @@
     </w:p>
     <w:p>
       <w:r>
+        <w:lastRenderedPageBreak/>
         <w:t>Adding a new SSH key to your GitHub account</w:t>
       </w:r>
       <w:r>
@@ -600,7 +850,7 @@
         </w:rPr>
         <w:t>$ ssh-keygen -t rsa -b 4096 -C “</w:t>
       </w:r>
-      <w:hyperlink r:id="rId9" w:history="1">
+      <w:hyperlink r:id="rId10" w:history="1">
         <w:r>
           <w:rPr>
             <w:rStyle w:val="Hyperlink"/>
@@ -708,7 +958,6 @@
           <w:sz w:val="20"/>
           <w:szCs w:val="20"/>
         </w:rPr>
-        <w:lastRenderedPageBreak/>
         <w:t>&gt; Enter a file in which to save the key (/c/Users/</w:t>
       </w:r>
       <w:r>
@@ -803,7 +1052,7 @@
                     <pic:cNvPicPr/>
                   </pic:nvPicPr>
                   <pic:blipFill>
-                    <a:blip r:embed="rId10"/>
+                    <a:blip r:embed="rId11"/>
                     <a:stretch>
                       <a:fillRect/>
                     </a:stretch>
@@ -1139,6 +1388,7 @@
           <w:sz w:val="23"/>
           <w:szCs w:val="23"/>
         </w:rPr>
+        <w:lastRenderedPageBreak/>
         <w:t>To solve this:</w:t>
       </w:r>
     </w:p>
@@ -1219,7 +1469,6 @@
           <w:szCs w:val="24"/>
           <w:bdr w:val="none" w:sz="0" w:space="0" w:color="auto" w:frame="1"/>
         </w:rPr>
-        <w:lastRenderedPageBreak/>
         <w:t>Repository features:</w:t>
       </w:r>
     </w:p>
@@ -1359,8 +1608,6 @@
       <w:r>
         <w:t>GitHub is our remote area</w:t>
       </w:r>
-      <w:bookmarkStart w:id="0" w:name="_GoBack"/>
-      <w:bookmarkEnd w:id="0"/>
     </w:p>
     <w:sectPr>
       <w:pgSz w:w="12240" w:h="15840"/>

</xml_diff>